<commit_message>
form for data submission
form for data submission
</commit_message>
<xml_diff>
--- a/Notes.docx
+++ b/Notes.docx
@@ -9,7 +9,6 @@
           <w:lang w:val="en-US"/>
         </w:rPr>
       </w:pPr>
-      <w:proofErr w:type="spellStart"/>
       <w:r>
         <w:rPr>
           <w:b/>
@@ -17,7 +16,6 @@
         </w:rPr>
         <w:t>NodeJS</w:t>
       </w:r>
-      <w:proofErr w:type="spellEnd"/>
     </w:p>
     <w:p>
       <w:pPr>
@@ -25,7 +23,6 @@
           <w:lang w:val="en-US"/>
         </w:rPr>
       </w:pPr>
-      <w:proofErr w:type="spellStart"/>
       <w:r>
         <w:rPr>
           <w:b/>
@@ -33,7 +30,6 @@
         </w:rPr>
         <w:t>NodeJS</w:t>
       </w:r>
-      <w:proofErr w:type="spellEnd"/>
       <w:r>
         <w:rPr>
           <w:lang w:val="en-US"/>
@@ -52,7 +48,6 @@
         </w:rPr>
         <w:t xml:space="preserve">V8 (handles JS code) + </w:t>
       </w:r>
-      <w:proofErr w:type="spellStart"/>
       <w:r>
         <w:rPr>
           <w:b/>
@@ -60,26 +55,11 @@
         </w:rPr>
         <w:t>libuv</w:t>
       </w:r>
-      <w:proofErr w:type="spellEnd"/>
       <w:r>
         <w:rPr>
           <w:lang w:val="en-US"/>
         </w:rPr>
-        <w:t xml:space="preserve"> (handles </w:t>
-      </w:r>
-      <w:proofErr w:type="spellStart"/>
-      <w:r>
-        <w:rPr>
-          <w:lang w:val="en-US"/>
-        </w:rPr>
-        <w:t>fs</w:t>
-      </w:r>
-      <w:proofErr w:type="spellEnd"/>
-      <w:r>
-        <w:rPr>
-          <w:lang w:val="en-US"/>
-        </w:rPr>
-        <w:t xml:space="preserve"> + network)</w:t>
+        <w:t xml:space="preserve"> (handles fs + network)</w:t>
       </w:r>
     </w:p>
     <w:p>
@@ -89,7 +69,6 @@
           <w:lang w:val="en-US"/>
         </w:rPr>
       </w:pPr>
-      <w:proofErr w:type="spellStart"/>
       <w:r>
         <w:rPr>
           <w:b/>
@@ -98,7 +77,6 @@
         </w:rPr>
         <w:t>LibUV</w:t>
       </w:r>
-      <w:proofErr w:type="spellEnd"/>
       <w:r>
         <w:rPr>
           <w:b/>
@@ -114,29 +92,8 @@
           <w:lang w:val="en-US"/>
         </w:rPr>
       </w:pPr>
-      <w:proofErr w:type="spellStart"/>
-      <w:r>
-        <w:t>LibUV</w:t>
-      </w:r>
-      <w:proofErr w:type="spellEnd"/>
-      <w:r>
-        <w:t xml:space="preserve"> is the core engine that powers </w:t>
-      </w:r>
-      <w:proofErr w:type="spellStart"/>
-      <w:r>
-        <w:t>Nodejs</w:t>
-      </w:r>
-      <w:proofErr w:type="spellEnd"/>
-      <w:r>
-        <w:t xml:space="preserve">. </w:t>
-      </w:r>
-      <w:proofErr w:type="spellStart"/>
-      <w:r>
-        <w:t>LibUV</w:t>
-      </w:r>
-      <w:proofErr w:type="spellEnd"/>
-      <w:r>
-        <w:t xml:space="preserve"> provides support for asynchronous I/O operations.</w:t>
+      <w:r>
+        <w:t>LibUV is the core engine that powers Nodejs. LibUV provides support for asynchronous I/O operations.</w:t>
       </w:r>
       <w:r>
         <w:t xml:space="preserve"> </w:t>
@@ -147,23 +104,7 @@
     </w:p>
     <w:p>
       <w:r>
-        <w:t xml:space="preserve">To understand </w:t>
-      </w:r>
-      <w:proofErr w:type="spellStart"/>
-      <w:r>
-        <w:t>LibUV</w:t>
-      </w:r>
-      <w:proofErr w:type="spellEnd"/>
-      <w:r>
-        <w:t xml:space="preserve"> better, we will have to understand the following three concepts first and then about more on </w:t>
-      </w:r>
-      <w:proofErr w:type="spellStart"/>
-      <w:r>
-        <w:t>LibUV</w:t>
-      </w:r>
-      <w:proofErr w:type="spellEnd"/>
-      <w:r>
-        <w:t xml:space="preserve"> by keeping these three in mind.</w:t>
+        <w:t>To understand LibUV better, we will have to understand the following three concepts first and then about more on LibUV by keeping these three in mind.</w:t>
       </w:r>
     </w:p>
     <w:p>
@@ -181,23 +122,7 @@
         <w:t>Handles:</w:t>
       </w:r>
       <w:r>
-        <w:t xml:space="preserve"> Handles represent long-lived objects capable of performing certain operations while active. When it completes the job, handles will invoke the corresponding </w:t>
-      </w:r>
-      <w:proofErr w:type="spellStart"/>
-      <w:r>
-        <w:t>callbacks</w:t>
-      </w:r>
-      <w:proofErr w:type="spellEnd"/>
-      <w:r>
-        <w:t xml:space="preserve">. As long as a handle is active, the event loop will continue running. Some examples of handles are TCP servers that get their connection </w:t>
-      </w:r>
-      <w:proofErr w:type="spellStart"/>
-      <w:r>
-        <w:t>callback</w:t>
-      </w:r>
-      <w:proofErr w:type="spellEnd"/>
-      <w:r>
-        <w:t xml:space="preserve"> called every time there is a new connection, timers, signals, and child processes.</w:t>
+        <w:t> Handles represent long-lived objects capable of performing certain operations while active. When it completes the job, handles will invoke the corresponding callbacks. As long as a handle is active, the event loop will continue running. Some examples of handles are TCP servers that get their connection callback called every time there is a new connection, timers, signals, and child processes.</w:t>
       </w:r>
     </w:p>
     <w:p>
@@ -215,31 +140,7 @@
         <w:t>Requests:</w:t>
       </w:r>
       <w:r>
-        <w:t xml:space="preserve"> Abstractions for short-lived operations. In contrast to handles that are considered as objects, requests can be thought of as functions or methods. Requests are used to write data on handles. Like handles, active requests will also keep the event loop </w:t>
-      </w:r>
-      <w:proofErr w:type="spellStart"/>
-      <w:r>
-        <w:t>alive.Another</w:t>
-      </w:r>
-      <w:proofErr w:type="spellEnd"/>
-      <w:r>
-        <w:t xml:space="preserve"> essential concept in </w:t>
-      </w:r>
-      <w:proofErr w:type="spellStart"/>
-      <w:r>
-        <w:t>LibUV</w:t>
-      </w:r>
-      <w:proofErr w:type="spellEnd"/>
-      <w:r>
-        <w:t xml:space="preserve"> is thread pool. </w:t>
-      </w:r>
-      <w:proofErr w:type="spellStart"/>
-      <w:r>
-        <w:t>LibUV</w:t>
-      </w:r>
-      <w:proofErr w:type="spellEnd"/>
-      <w:r>
-        <w:t xml:space="preserve"> delegates all the heavy work to a pool of worker threads.</w:t>
+        <w:t> Abstractions for short-lived operations. In contrast to handles that are considered as objects, requests can be thought of as functions or methods. Requests are used to write data on handles. Like handles, active requests will also keep the event loop alive.Another essential concept in LibUV is thread pool. LibUV delegates all the heavy work to a pool of worker threads.</w:t>
       </w:r>
     </w:p>
     <w:p>
@@ -257,44 +158,12 @@
         <w:t>Thread pool:</w:t>
       </w:r>
       <w:r>
-        <w:t xml:space="preserve"> The thread pool takes care of the file I/O and DNS lookup. All the </w:t>
-      </w:r>
-      <w:proofErr w:type="spellStart"/>
-      <w:r>
-        <w:t>callbacks</w:t>
-      </w:r>
-      <w:proofErr w:type="spellEnd"/>
-      <w:r>
-        <w:t xml:space="preserve">, however, are executed on the main thread. Since Node 10.5, worker threads can also be used by the programmer to run </w:t>
-      </w:r>
-      <w:proofErr w:type="spellStart"/>
-      <w:r>
-        <w:t>Javascript</w:t>
-      </w:r>
-      <w:proofErr w:type="spellEnd"/>
-      <w:r>
-        <w:t xml:space="preserve"> in parallel.</w:t>
-      </w:r>
-    </w:p>
-    <w:p>
-      <w:r>
-        <w:t xml:space="preserve">For some standard library function calls, the node C++ side and </w:t>
-      </w:r>
-      <w:proofErr w:type="spellStart"/>
-      <w:r>
-        <w:t>libuv</w:t>
-      </w:r>
-      <w:proofErr w:type="spellEnd"/>
-      <w:r>
-        <w:t xml:space="preserve"> decide to do expensive calculations outside of the event loop entirely. </w:t>
-      </w:r>
-      <w:proofErr w:type="spellStart"/>
-      <w:r>
-        <w:t>LibUV</w:t>
-      </w:r>
-      <w:proofErr w:type="spellEnd"/>
-      <w:r>
-        <w:t xml:space="preserve"> creates something called a thread pool. This </w:t>
+        <w:t> The thread pool takes care of the file I/O and DNS lookup. All the callbacks, however, are executed on the main thread. Since Node 10.5, worker threads can also be used by the programmer to run Javascript in parallel.</w:t>
+      </w:r>
+    </w:p>
+    <w:p>
+      <w:r>
+        <w:t xml:space="preserve">For some standard library function calls, the node C++ side and libuv decide to do expensive calculations outside of the event loop entirely. LibUV creates something called a thread pool. This </w:t>
       </w:r>
       <w:r>
         <w:rPr>
@@ -334,57 +203,47 @@
           <w:b/>
           <w:bCs/>
         </w:rPr>
-        <w:t>UV_THREADPOOL_</w:t>
-      </w:r>
-      <w:proofErr w:type="gramStart"/>
-      <w:r>
-        <w:rPr>
-          <w:b/>
-          <w:bCs/>
-        </w:rPr>
-        <w:t>SIZE </w:t>
+        <w:t>UV_THREADPOOL_SIZE </w:t>
       </w:r>
       <w:r>
         <w:t>.</w:t>
       </w:r>
-      <w:proofErr w:type="gramEnd"/>
-    </w:p>
-    <w:p>
-      <w:r>
-        <w:t xml:space="preserve">The I/O (or event) loop is the central part of </w:t>
-      </w:r>
-      <w:proofErr w:type="spellStart"/>
-      <w:r>
-        <w:t>libuv</w:t>
-      </w:r>
-      <w:proofErr w:type="spellEnd"/>
-      <w:r>
-        <w:t>. It establishes the content for all I/O operations, and it’s meant to be tied to a single thread. One can run multiple event loops as long as each runs in a different thread.</w:t>
-      </w:r>
-    </w:p>
-    <w:p>
-      <w:r>
-        <w:rPr>
-          <w:b/>
-          <w:bCs/>
-        </w:rPr>
-        <w:t xml:space="preserve">Features of </w:t>
-      </w:r>
-      <w:proofErr w:type="spellStart"/>
-      <w:r>
-        <w:rPr>
-          <w:b/>
-          <w:bCs/>
-        </w:rPr>
-        <w:t>libuv</w:t>
-      </w:r>
-      <w:proofErr w:type="spellEnd"/>
-      <w:r>
-        <w:rPr>
-          <w:b/>
-          <w:bCs/>
-        </w:rPr>
-        <w:t>:</w:t>
+    </w:p>
+    <w:p>
+      <w:r>
+        <w:t>Add the following to the packages.json to change threadpool size.</w:t>
+      </w:r>
+      <w:bookmarkStart w:id="0" w:name="_GoBack"/>
+      <w:bookmarkEnd w:id="0"/>
+    </w:p>
+    <w:p>
+      <w:r>
+        <w:t>"scripts": {</w:t>
+      </w:r>
+    </w:p>
+    <w:p>
+      <w:r>
+        <w:t>        "start": "set UV_THREADPOOL_SIZE=10 &amp;&amp; node ThreadsExample.js"</w:t>
+      </w:r>
+    </w:p>
+    <w:p>
+      <w:r>
+        <w:t>    },</w:t>
+      </w:r>
+    </w:p>
+    <w:p/>
+    <w:p>
+      <w:r>
+        <w:t>The I/O (or event) loop is the central part of libuv. It establishes the content for all I/O operations, and it’s meant to be tied to a single thread. One can run multiple event loops as long as each runs in a different thread.</w:t>
+      </w:r>
+    </w:p>
+    <w:p>
+      <w:r>
+        <w:rPr>
+          <w:b/>
+          <w:bCs/>
+        </w:rPr>
+        <w:t>Features of libuv:</w:t>
       </w:r>
     </w:p>
     <w:p>
@@ -395,31 +254,8 @@
         </w:numPr>
       </w:pPr>
       <w:r>
-        <w:t xml:space="preserve">Full-featured event loop backed by </w:t>
-      </w:r>
-      <w:proofErr w:type="spellStart"/>
-      <w:r>
-        <w:t>epoll</w:t>
-      </w:r>
-      <w:proofErr w:type="spellEnd"/>
-      <w:r>
-        <w:t xml:space="preserve"> (Linux), </w:t>
-      </w:r>
-      <w:proofErr w:type="spellStart"/>
-      <w:r>
-        <w:t>kqueue</w:t>
-      </w:r>
-      <w:proofErr w:type="spellEnd"/>
-      <w:r>
-        <w:t xml:space="preserve"> (OSX), IOCP (Windows), </w:t>
-      </w:r>
-      <w:proofErr w:type="gramStart"/>
-      <w:r>
-        <w:t>event</w:t>
-      </w:r>
-      <w:proofErr w:type="gramEnd"/>
-      <w:r>
-        <w:t xml:space="preserve"> ports (SunOS).</w:t>
+        <w:lastRenderedPageBreak/>
+        <w:t>Full-featured event loop backed by epoll (Linux), kqueue (OSX), IOCP (Windows), event ports (SunOS).</w:t>
       </w:r>
     </w:p>
     <w:p>
@@ -430,15 +266,7 @@
         </w:numPr>
       </w:pPr>
       <w:r>
-        <w:t>Asynchronous TCP (net module) and UDP (</w:t>
-      </w:r>
-      <w:proofErr w:type="spellStart"/>
-      <w:r>
-        <w:t>dgram</w:t>
-      </w:r>
-      <w:proofErr w:type="spellEnd"/>
-      <w:r>
-        <w:t xml:space="preserve"> module)</w:t>
+        <w:t>Asynchronous TCP (net module) and UDP (dgram module)</w:t>
       </w:r>
     </w:p>
     <w:p>
@@ -449,15 +277,7 @@
         </w:numPr>
       </w:pPr>
       <w:r>
-        <w:t xml:space="preserve">Asynchronous DNS resolution (used partly for the </w:t>
-      </w:r>
-      <w:proofErr w:type="spellStart"/>
-      <w:r>
-        <w:t>dns</w:t>
-      </w:r>
-      <w:proofErr w:type="spellEnd"/>
-      <w:r>
-        <w:t xml:space="preserve"> module)</w:t>
+        <w:t>Asynchronous DNS resolution (used partly for the dns module)</w:t>
       </w:r>
     </w:p>
     <w:p>
@@ -468,15 +288,7 @@
         </w:numPr>
       </w:pPr>
       <w:r>
-        <w:t>Asynchronous file, file system operations &amp; events (</w:t>
-      </w:r>
-      <w:proofErr w:type="spellStart"/>
-      <w:r>
-        <w:t>fs</w:t>
-      </w:r>
-      <w:proofErr w:type="spellEnd"/>
-      <w:r>
-        <w:t xml:space="preserve"> module)</w:t>
+        <w:t>Asynchronous file, file system operations &amp; events (fs module)</w:t>
       </w:r>
     </w:p>
     <w:p>
@@ -498,7 +310,6 @@
         </w:numPr>
       </w:pPr>
       <w:r>
-        <w:lastRenderedPageBreak/>
         <w:t>Thread pool and Signal handling</w:t>
       </w:r>
     </w:p>
@@ -607,13 +418,8 @@
       </w:r>
     </w:p>
     <w:p>
-      <w:proofErr w:type="spellStart"/>
-      <w:r>
-        <w:t>Libuv</w:t>
-      </w:r>
-      <w:proofErr w:type="spellEnd"/>
-      <w:r>
-        <w:t xml:space="preserve"> maintains an </w:t>
+      <w:r>
+        <w:t>Libuv maintains an </w:t>
       </w:r>
       <w:r>
         <w:rPr>
@@ -630,17 +436,8 @@
           <w:b/>
           <w:bCs/>
         </w:rPr>
-        <w:t xml:space="preserve">event </w:t>
-      </w:r>
-      <w:proofErr w:type="spellStart"/>
-      <w:r>
-        <w:rPr>
-          <w:b/>
-          <w:bCs/>
-        </w:rPr>
-        <w:t>demultiplexer</w:t>
-      </w:r>
-      <w:proofErr w:type="spellEnd"/>
+        <w:t>event demultiplexer</w:t>
+      </w:r>
       <w:r>
         <w:t>. The loop listens for incoming I/O and emits </w:t>
       </w:r>
@@ -659,39 +456,7 @@
           <w:b/>
           <w:bCs/>
         </w:rPr>
-        <w:t xml:space="preserve">registered </w:t>
-      </w:r>
-      <w:proofErr w:type="spellStart"/>
-      <w:r>
-        <w:rPr>
-          <w:b/>
-          <w:bCs/>
-        </w:rPr>
-        <w:t>callback</w:t>
-      </w:r>
-      <w:proofErr w:type="spellEnd"/>
-      <w:r>
-        <w:rPr>
-          <w:b/>
-          <w:bCs/>
-        </w:rPr>
-        <w:t xml:space="preserve"> is </w:t>
-      </w:r>
-      <w:proofErr w:type="spellStart"/>
-      <w:r>
-        <w:rPr>
-          <w:b/>
-          <w:bCs/>
-        </w:rPr>
-        <w:t>enqueued</w:t>
-      </w:r>
-      <w:proofErr w:type="spellEnd"/>
-      <w:r>
-        <w:rPr>
-          <w:b/>
-          <w:bCs/>
-        </w:rPr>
-        <w:t> </w:t>
+        <w:t>registered callback is enqueued </w:t>
       </w:r>
       <w:r>
         <w:t>in event queue which are continuously executed one by one. </w:t>
@@ -707,26 +472,8 @@
         <w:t>Note:</w:t>
       </w:r>
       <w:r>
-        <w:t xml:space="preserve"> The current time required during entire process is cached by </w:t>
-      </w:r>
-      <w:proofErr w:type="spellStart"/>
-      <w:r>
-        <w:t>libuv</w:t>
-      </w:r>
-      <w:proofErr w:type="spellEnd"/>
-      <w:r>
-        <w:t xml:space="preserve"> at beginning </w:t>
-      </w:r>
-      <w:proofErr w:type="gramStart"/>
-      <w:r>
-        <w:t>of each iteration</w:t>
-      </w:r>
-      <w:proofErr w:type="gramEnd"/>
-      <w:r>
-        <w:t xml:space="preserve"> of loop to minimize frequent system calls.</w:t>
-      </w:r>
-      <w:bookmarkStart w:id="0" w:name="_GoBack"/>
-      <w:bookmarkEnd w:id="0"/>
+        <w:t> The current time required during entire process is cached by libuv at beginning of each iteration of loop to minimize frequent system calls.</w:t>
+      </w:r>
     </w:p>
     <w:p>
       <w:r>
@@ -744,68 +491,19 @@
         <w:t>:</w:t>
       </w:r>
       <w:r>
-        <w:t xml:space="preserve"> If a network request is made, a </w:t>
-      </w:r>
-      <w:proofErr w:type="spellStart"/>
-      <w:r>
-        <w:t>callback</w:t>
-      </w:r>
-      <w:proofErr w:type="spellEnd"/>
-      <w:r>
-        <w:t xml:space="preserve"> is registered for that request, and the task is assigned to the handler. Until it is performed other operations carry on. On successful execution/termination, the registered </w:t>
-      </w:r>
-      <w:proofErr w:type="spellStart"/>
-      <w:r>
-        <w:t>callback</w:t>
-      </w:r>
-      <w:proofErr w:type="spellEnd"/>
-      <w:r>
-        <w:t xml:space="preserve"> is en-queued in the event queue which is then executed by the main thread after the execution of previous </w:t>
-      </w:r>
-      <w:proofErr w:type="spellStart"/>
-      <w:r>
-        <w:t>callbacks</w:t>
-      </w:r>
-      <w:proofErr w:type="spellEnd"/>
-      <w:r>
-        <w:t xml:space="preserve"> already present in the queue.</w:t>
+        <w:t> If a network request is made, a callback is registered for that request, and the task is assigned to the handler. Until it is performed other operations carry on. On successful execution/termination, the registered callback is en-queued in the event queue which is then executed by the main thread after the execution of previous callbacks already present in the queue.</w:t>
       </w:r>
     </w:p>
     <w:p>
       <w:r>
         <w:t>It uses platform-specific mechanisms as mentioned earlier to achieve the best compatibility and performance </w:t>
       </w:r>
-      <w:proofErr w:type="spellStart"/>
-      <w:r>
-        <w:rPr>
-          <w:b/>
-          <w:bCs/>
-        </w:rPr>
-        <w:t>epoll</w:t>
-      </w:r>
-      <w:proofErr w:type="spellEnd"/>
-      <w:r>
-        <w:rPr>
-          <w:b/>
-          <w:bCs/>
-        </w:rPr>
-        <w:t xml:space="preserve"> (Linux), </w:t>
-      </w:r>
-      <w:proofErr w:type="spellStart"/>
-      <w:r>
-        <w:rPr>
-          <w:b/>
-          <w:bCs/>
-        </w:rPr>
-        <w:t>kqueue</w:t>
-      </w:r>
-      <w:proofErr w:type="spellEnd"/>
-      <w:r>
-        <w:rPr>
-          <w:b/>
-          <w:bCs/>
-        </w:rPr>
-        <w:t xml:space="preserve"> (OSX), IOCP (Windows), event ports (SunOS).</w:t>
+      <w:r>
+        <w:rPr>
+          <w:b/>
+          <w:bCs/>
+        </w:rPr>
+        <w:t>epoll (Linux), kqueue (OSX), IOCP (Windows), event ports (SunOS).</w:t>
       </w:r>
     </w:p>
     <w:p>
@@ -818,15 +516,7 @@
         <w:t>File I/O:</w:t>
       </w:r>
       <w:r>
-        <w:t xml:space="preserve"> File I/O is implemented in </w:t>
-      </w:r>
-      <w:proofErr w:type="spellStart"/>
-      <w:r>
-        <w:t>libuv</w:t>
-      </w:r>
-      <w:proofErr w:type="spellEnd"/>
-      <w:r>
-        <w:t xml:space="preserve"> using a </w:t>
+        <w:t> File I/O is implemented in libuv using a </w:t>
       </w:r>
       <w:r>
         <w:rPr>
@@ -838,32 +528,15 @@
       <w:r>
         <w:t> on which all loops can queue work. It allows disk to be used in an abstracted asynchronous fashion. It breaks down complex operations into simpler operations to facilitate </w:t>
       </w:r>
-      <w:proofErr w:type="spellStart"/>
-      <w:r>
-        <w:rPr>
-          <w:b/>
-          <w:bCs/>
-        </w:rPr>
-        <w:t>async</w:t>
-      </w:r>
-      <w:proofErr w:type="spellEnd"/>
-      <w:r>
-        <w:rPr>
-          <w:b/>
-          <w:bCs/>
-        </w:rPr>
-        <w:t>-like</w:t>
-      </w:r>
-      <w:r>
-        <w:t> </w:t>
-      </w:r>
-      <w:proofErr w:type="spellStart"/>
-      <w:r>
-        <w:t>behavior</w:t>
-      </w:r>
-      <w:proofErr w:type="spellEnd"/>
-      <w:r>
-        <w:t>. </w:t>
+      <w:r>
+        <w:rPr>
+          <w:b/>
+          <w:bCs/>
+        </w:rPr>
+        <w:t>async-like</w:t>
+      </w:r>
+      <w:r>
+        <w:t> behavior. </w:t>
       </w:r>
     </w:p>
     <w:p>
@@ -875,31 +548,7 @@
         <w:t>Example:</w:t>
       </w:r>
       <w:r>
-        <w:t xml:space="preserve"> If the program instructs to write a buffer to a specific file, in normal situations, the I/O will be blocked until the operation is </w:t>
-      </w:r>
-      <w:proofErr w:type="gramStart"/>
-      <w:r>
-        <w:t>successful/terminated</w:t>
-      </w:r>
-      <w:proofErr w:type="gramEnd"/>
-      <w:r>
-        <w:t xml:space="preserve">. However, </w:t>
-      </w:r>
-      <w:proofErr w:type="spellStart"/>
-      <w:r>
-        <w:t>libuv</w:t>
-      </w:r>
-      <w:proofErr w:type="spellEnd"/>
-      <w:r>
-        <w:t xml:space="preserve"> abstracts this into an </w:t>
-      </w:r>
-      <w:proofErr w:type="spellStart"/>
-      <w:r>
-        <w:t>async</w:t>
-      </w:r>
-      <w:proofErr w:type="spellEnd"/>
-      <w:r>
-        <w:t xml:space="preserve"> manner by putting an </w:t>
+        <w:t> If the program instructs to write a buffer to a specific file, in normal situations, the I/O will be blocked until the operation is successful/terminated. However, libuv abstracts this into an async manner by putting an </w:t>
       </w:r>
       <w:r>
         <w:rPr>
@@ -909,7 +558,11 @@
         <w:t>event notification</w:t>
       </w:r>
       <w:r>
-        <w:t> which would notify about operations success/failure after it is finished, until then the other I/O operations can be performed hassle-free. </w:t>
+        <w:t xml:space="preserve"> which would notify about operations success/failure after it </w:t>
+      </w:r>
+      <w:r>
+        <w:lastRenderedPageBreak/>
+        <w:t>is finished, until then the other I/O operations can be performed hassle-free. </w:t>
       </w:r>
       <w:r>
         <w:br/>
@@ -922,36 +575,19 @@
         <w:t>Note:</w:t>
       </w:r>
       <w:r>
-        <w:t xml:space="preserve"> Thread-safety is not assured by </w:t>
-      </w:r>
-      <w:proofErr w:type="spellStart"/>
-      <w:r>
-        <w:t>libuv</w:t>
-      </w:r>
-      <w:proofErr w:type="spellEnd"/>
-      <w:r>
-        <w:t xml:space="preserve"> (with few exceptions)</w:t>
+        <w:t> Thread-safety is not assured by libuv (with few exceptions)</w:t>
       </w:r>
     </w:p>
     <w:p>
       <w:r>
         <w:t>Unlike event loop, File I/O uses platform-independent mechanisms. There are 3 kinds of </w:t>
       </w:r>
-      <w:proofErr w:type="spellStart"/>
-      <w:r>
-        <w:rPr>
-          <w:b/>
-          <w:bCs/>
-        </w:rPr>
-        <w:t>async</w:t>
-      </w:r>
-      <w:proofErr w:type="spellEnd"/>
-      <w:r>
-        <w:rPr>
-          <w:b/>
-          <w:bCs/>
-        </w:rPr>
-        <w:t xml:space="preserve"> disk APIs</w:t>
+      <w:r>
+        <w:rPr>
+          <w:b/>
+          <w:bCs/>
+        </w:rPr>
+        <w:t>async disk APIs</w:t>
       </w:r>
       <w:r>
         <w:t> that are handled by File I/O:</w:t>
@@ -964,13 +600,8 @@
           <w:numId w:val="4"/>
         </w:numPr>
       </w:pPr>
-      <w:proofErr w:type="spellStart"/>
-      <w:r>
-        <w:t>linux</w:t>
-      </w:r>
-      <w:proofErr w:type="spellEnd"/>
-      <w:r>
-        <w:t xml:space="preserve"> AIO (supported in kernel)</w:t>
+      <w:r>
+        <w:t>linux AIO (supported in kernel)</w:t>
       </w:r>
     </w:p>
     <w:p>
@@ -980,37 +611,8 @@
           <w:numId w:val="4"/>
         </w:numPr>
       </w:pPr>
-      <w:proofErr w:type="spellStart"/>
-      <w:r>
-        <w:t>posix</w:t>
-      </w:r>
-      <w:proofErr w:type="spellEnd"/>
-      <w:r>
-        <w:t xml:space="preserve"> AIO (supported by </w:t>
-      </w:r>
-      <w:proofErr w:type="spellStart"/>
-      <w:r>
-        <w:t>linux</w:t>
-      </w:r>
-      <w:proofErr w:type="spellEnd"/>
-      <w:r>
-        <w:t xml:space="preserve">, BSD, Mac OS X, </w:t>
-      </w:r>
-      <w:proofErr w:type="spellStart"/>
-      <w:r>
-        <w:t>solaris</w:t>
-      </w:r>
-      <w:proofErr w:type="spellEnd"/>
-      <w:r>
-        <w:t xml:space="preserve">, AIX, </w:t>
-      </w:r>
-      <w:proofErr w:type="spellStart"/>
-      <w:r>
-        <w:t>etc</w:t>
-      </w:r>
-      <w:proofErr w:type="spellEnd"/>
-      <w:r>
-        <w:t>)</w:t>
+      <w:r>
+        <w:t>posix AIO (supported by linux, BSD, Mac OS X, solaris, AIX, etc)</w:t>
       </w:r>
     </w:p>
     <w:p>
@@ -1030,7 +632,6 @@
           <w:b/>
           <w:bCs/>
         </w:rPr>
-        <w:lastRenderedPageBreak/>
         <w:t>Benefits:</w:t>
       </w:r>
       <w:r>
@@ -1067,23 +668,7 @@
         </w:numPr>
       </w:pPr>
       <w:r>
-        <w:t xml:space="preserve">Disk thread can use vector operations like </w:t>
-      </w:r>
-      <w:proofErr w:type="spellStart"/>
-      <w:r>
-        <w:t>readv</w:t>
-      </w:r>
-      <w:proofErr w:type="spellEnd"/>
-      <w:r>
-        <w:t xml:space="preserve"> &amp; </w:t>
-      </w:r>
-      <w:proofErr w:type="spellStart"/>
-      <w:r>
-        <w:t>writev</w:t>
-      </w:r>
-      <w:proofErr w:type="spellEnd"/>
-      <w:r>
-        <w:t xml:space="preserve"> allowing more buffers to be passed.</w:t>
+        <w:t>Disk thread can use vector operations like readv &amp; writev allowing more buffers to be passed.</w:t>
       </w:r>
     </w:p>
     <w:p>

</xml_diff>